<commit_message>
Add all bridges list
</commit_message>
<xml_diff>
--- a/docs/final-project-proposal.docx
+++ b/docs/final-project-proposal.docx
@@ -391,8 +391,13 @@
         <w:t xml:space="preserve"> </w:t>
       </w:r>
       <w:r>
-        <w:t>Bruce Cridlebaugh</w:t>
-      </w:r>
+        <w:t xml:space="preserve">Bruce </w:t>
+      </w:r>
+      <w:proofErr w:type="spellStart"/>
+      <w:r>
+        <w:t>Cridlebaugh</w:t>
+      </w:r>
+      <w:proofErr w:type="spellEnd"/>
       <w:r>
         <w:t xml:space="preserve"> (</w:t>
       </w:r>
@@ -491,9 +496,11 @@
       <w:r>
         <w:t>The site will initially be hosted on GitHub pages (skeetidot.github.io/</w:t>
       </w:r>
+      <w:proofErr w:type="spellStart"/>
       <w:r>
         <w:t>pittsburghbridges</w:t>
       </w:r>
+      <w:proofErr w:type="spellEnd"/>
       <w:r>
         <w:t>) , with the hopes of ultimately hosting it on my own web server (</w:t>
       </w:r>
@@ -769,7 +776,7 @@
           <w:rPr>
             <w:rStyle w:val="Hyperlink"/>
           </w:rPr>
-          <w:t>https://www.mapbox.com/mapbox.js/example/v1.0.0/filtering-markers/</w:t>
+          <w:t>https://www.mapbox.com/mapbox.js/example/v1.0.0/filtering/</w:t>
         </w:r>
       </w:hyperlink>
       <w:r>

</xml_diff>